<commit_message>
add gradient accumulation and retrain the model
</commit_message>
<xml_diff>
--- a/Transformer实验过程.docx
+++ b/Transformer实验过程.docx
@@ -285,16 +285,7 @@
           <w:rFonts w:hint="eastAsia"/>
           <w:lang w:val="en-US" w:eastAsia="zh-CN"/>
         </w:rPr>
-        <w:t>改了很多:换了Tokenizer(之前Sentencepiece的写法有问题,只用2048个句子训练Tokenizer),重写了数据生成(按Token数量生成一批数据,截断了太长的数据),权重绑定,用TransformerLayer重写模型,加了LabelSmooth ,</w:t>
-      </w:r>
-      <w:bookmarkStart w:id="0" w:name="_GoBack"/>
-      <w:bookmarkEnd w:id="0"/>
-      <w:r>
-        <w:rPr>
-          <w:rFonts w:hint="eastAsia"/>
-          <w:lang w:val="en-US" w:eastAsia="zh-CN"/>
-        </w:rPr>
-        <w:t>激活函数换成gelu,</w:t>
+        <w:t>改了很多:换了Tokenizer(之前Sentencepiece的写法有问题,只用2048个句子训练Tokenizer),重写了数据生成(按Token数量生成一批数据,截断了太长的数据),权重绑定,用TransformerLayer重写模型,加了LabelSmooth ,激活函数换成gelu,</w:t>
       </w:r>
     </w:p>
     <w:p>
@@ -866,7 +857,7 @@
     <w:p>
       <w:pPr>
         <w:rPr>
-          <w:rFonts w:hint="default"/>
+          <w:rFonts w:hint="eastAsia"/>
           <w:lang w:val="en-US" w:eastAsia="zh-CN"/>
         </w:rPr>
       </w:pPr>
@@ -881,18 +872,1207 @@
     <w:p>
       <w:pPr>
         <w:rPr>
-          <w:rFonts w:hint="default"/>
-          <w:lang w:val="en-US" w:eastAsia="zh-CN"/>
-        </w:rPr>
-      </w:pPr>
-    </w:p>
-    <w:p>
-      <w:pPr>
-        <w:rPr>
-          <w:rFonts w:hint="default"/>
-          <w:lang w:val="en-US" w:eastAsia="zh-CN"/>
-        </w:rPr>
-      </w:pPr>
+          <w:rFonts w:hint="eastAsia"/>
+          <w:lang w:val="en-US" w:eastAsia="zh-CN"/>
+        </w:rPr>
+      </w:pPr>
+    </w:p>
+    <w:p>
+      <w:pPr>
+        <w:rPr>
+          <w:rFonts w:hint="eastAsia"/>
+          <w:lang w:val="en-US" w:eastAsia="zh-CN"/>
+        </w:rPr>
+      </w:pPr>
+      <w:r>
+        <w:rPr>
+          <w:rFonts w:hint="eastAsia"/>
+          <w:lang w:val="en-US" w:eastAsia="zh-CN"/>
+        </w:rPr>
+        <w:t>3月13日 21:04:</w:t>
+      </w:r>
+    </w:p>
+    <w:p>
+      <w:pPr>
+        <w:rPr>
+          <w:rFonts w:hint="eastAsia"/>
+          <w:lang w:val="en-US" w:eastAsia="zh-CN"/>
+        </w:rPr>
+      </w:pPr>
+      <w:r>
+        <w:rPr>
+          <w:rFonts w:hint="eastAsia"/>
+          <w:lang w:val="en-US" w:eastAsia="zh-CN"/>
+        </w:rPr>
+        <w:t>第十三天晚上</w:t>
+      </w:r>
+    </w:p>
+    <w:p>
+      <w:pPr>
+        <w:rPr>
+          <w:rFonts w:hint="default"/>
+          <w:lang w:val="en-US" w:eastAsia="zh-CN"/>
+        </w:rPr>
+      </w:pPr>
+      <w:r>
+        <w:rPr>
+          <w:rFonts w:hint="eastAsia"/>
+          <w:lang w:val="en-US" w:eastAsia="zh-CN"/>
+        </w:rPr>
+        <w:t>Log.txt显示上次更新是 a day ago,所以训练十个epoch花了12天</w:t>
+      </w:r>
+    </w:p>
+    <w:p>
+      <w:pPr>
+        <w:rPr>
+          <w:rFonts w:hint="eastAsia"/>
+          <w:lang w:val="en-US" w:eastAsia="zh-CN"/>
+        </w:rPr>
+      </w:pPr>
+      <w:r>
+        <w:rPr>
+          <w:rFonts w:hint="eastAsia"/>
+          <w:lang w:val="en-US" w:eastAsia="zh-CN"/>
+        </w:rPr>
+        <w:t>Valid_loss = 4.56293  train_loss=5.14  train_ppl = 171.30</w:t>
+      </w:r>
+    </w:p>
+    <w:p>
+      <w:pPr>
+        <w:rPr>
+          <w:rFonts w:hint="eastAsia"/>
+          <w:lang w:val="en-US" w:eastAsia="zh-CN"/>
+        </w:rPr>
+      </w:pPr>
+    </w:p>
+    <w:p>
+      <w:pPr>
+        <w:rPr>
+          <w:rFonts w:hint="default"/>
+          <w:lang w:val="en-US" w:eastAsia="zh-CN"/>
+        </w:rPr>
+      </w:pPr>
+    </w:p>
+    <w:p>
+      <w:pPr>
+        <w:rPr>
+          <w:rFonts w:hint="default"/>
+          <w:lang w:val="en-US" w:eastAsia="zh-CN"/>
+        </w:rPr>
+      </w:pPr>
+      <w:r>
+        <w:rPr>
+          <w:rFonts w:hint="default"/>
+          <w:lang w:val="en-US" w:eastAsia="zh-CN"/>
+        </w:rPr>
+        <w:drawing>
+          <wp:inline distT="0" distB="0" distL="114300" distR="114300">
+            <wp:extent cx="5268595" cy="4115435"/>
+            <wp:effectExtent l="0" t="0" r="4445" b="14605"/>
+            <wp:docPr id="1" name="图片 1" descr="捕获"/>
+            <wp:cNvGraphicFramePr>
+              <a:graphicFrameLocks xmlns:a="http://schemas.openxmlformats.org/drawingml/2006/main" noChangeAspect="1"/>
+            </wp:cNvGraphicFramePr>
+            <a:graphic xmlns:a="http://schemas.openxmlformats.org/drawingml/2006/main">
+              <a:graphicData uri="http://schemas.openxmlformats.org/drawingml/2006/picture">
+                <pic:pic xmlns:pic="http://schemas.openxmlformats.org/drawingml/2006/picture">
+                  <pic:nvPicPr>
+                    <pic:cNvPr id="1" name="图片 1" descr="捕获"/>
+                    <pic:cNvPicPr>
+                      <a:picLocks noChangeAspect="1"/>
+                    </pic:cNvPicPr>
+                  </pic:nvPicPr>
+                  <pic:blipFill>
+                    <a:blip r:embed="rId7"/>
+                    <a:stretch>
+                      <a:fillRect/>
+                    </a:stretch>
+                  </pic:blipFill>
+                  <pic:spPr>
+                    <a:xfrm>
+                      <a:off x="0" y="0"/>
+                      <a:ext cx="5268595" cy="4115435"/>
+                    </a:xfrm>
+                    <a:prstGeom prst="rect">
+                      <a:avLst/>
+                    </a:prstGeom>
+                  </pic:spPr>
+                </pic:pic>
+              </a:graphicData>
+            </a:graphic>
+          </wp:inline>
+        </w:drawing>
+      </w:r>
+    </w:p>
+    <w:p>
+      <w:pPr>
+        <w:rPr>
+          <w:rFonts w:hint="default"/>
+          <w:lang w:val="en-US" w:eastAsia="zh-CN"/>
+        </w:rPr>
+      </w:pPr>
+      <w:r>
+        <w:rPr>
+          <w:rFonts w:hint="eastAsia"/>
+          <w:lang w:val="en-US" w:eastAsia="zh-CN"/>
+        </w:rPr>
+        <w:t>Train loss更高应该是因为dropout</w:t>
+      </w:r>
+    </w:p>
+    <w:p>
+      <w:pPr>
+        <w:rPr>
+          <w:rFonts w:hint="default"/>
+          <w:lang w:val="en-US" w:eastAsia="zh-CN"/>
+        </w:rPr>
+      </w:pPr>
+    </w:p>
+    <w:p>
+      <w:pPr>
+        <w:rPr>
+          <w:rFonts w:hint="default"/>
+          <w:lang w:val="en-US" w:eastAsia="zh-CN"/>
+        </w:rPr>
+      </w:pPr>
+      <w:r>
+        <w:rPr>
+          <w:rFonts w:hint="default"/>
+          <w:lang w:val="en-US" w:eastAsia="zh-CN"/>
+        </w:rPr>
+        <w:drawing>
+          <wp:inline distT="0" distB="0" distL="114300" distR="114300">
+            <wp:extent cx="5271770" cy="1338580"/>
+            <wp:effectExtent l="0" t="0" r="1270" b="2540"/>
+            <wp:docPr id="5" name="图片 5" descr="捕获"/>
+            <wp:cNvGraphicFramePr>
+              <a:graphicFrameLocks xmlns:a="http://schemas.openxmlformats.org/drawingml/2006/main" noChangeAspect="1"/>
+            </wp:cNvGraphicFramePr>
+            <a:graphic xmlns:a="http://schemas.openxmlformats.org/drawingml/2006/main">
+              <a:graphicData uri="http://schemas.openxmlformats.org/drawingml/2006/picture">
+                <pic:pic xmlns:pic="http://schemas.openxmlformats.org/drawingml/2006/picture">
+                  <pic:nvPicPr>
+                    <pic:cNvPr id="5" name="图片 5" descr="捕获"/>
+                    <pic:cNvPicPr>
+                      <a:picLocks noChangeAspect="1"/>
+                    </pic:cNvPicPr>
+                  </pic:nvPicPr>
+                  <pic:blipFill>
+                    <a:blip r:embed="rId8"/>
+                    <a:stretch>
+                      <a:fillRect/>
+                    </a:stretch>
+                  </pic:blipFill>
+                  <pic:spPr>
+                    <a:xfrm>
+                      <a:off x="0" y="0"/>
+                      <a:ext cx="5271770" cy="1338580"/>
+                    </a:xfrm>
+                    <a:prstGeom prst="rect">
+                      <a:avLst/>
+                    </a:prstGeom>
+                  </pic:spPr>
+                </pic:pic>
+              </a:graphicData>
+            </a:graphic>
+          </wp:inline>
+        </w:drawing>
+      </w:r>
+    </w:p>
+    <w:p>
+      <w:pPr>
+        <w:rPr>
+          <w:rFonts w:hint="eastAsia"/>
+          <w:lang w:val="en-US" w:eastAsia="zh-CN"/>
+        </w:rPr>
+      </w:pPr>
+      <w:r>
+        <w:rPr>
+          <w:rFonts w:hint="eastAsia"/>
+          <w:lang w:val="en-US" w:eastAsia="zh-CN"/>
+        </w:rPr>
+        <w:t>BLEU4可能并非完美,这，我不想吐槽。“the truth is”刚好只占3个Token。</w:t>
+      </w:r>
+    </w:p>
+    <w:p>
+      <w:pPr>
+        <w:rPr>
+          <w:rFonts w:hint="eastAsia"/>
+          <w:lang w:val="en-US" w:eastAsia="zh-CN"/>
+        </w:rPr>
+      </w:pPr>
+    </w:p>
+    <w:p>
+      <w:pPr>
+        <w:rPr>
+          <w:rFonts w:hint="eastAsia"/>
+          <w:lang w:val="en-US" w:eastAsia="zh-CN"/>
+        </w:rPr>
+      </w:pPr>
+      <w:r>
+        <w:rPr>
+          <w:rFonts w:hint="eastAsia"/>
+          <w:lang w:val="en-US" w:eastAsia="zh-CN"/>
+        </w:rPr>
+        <w:t>平均BLEU为3.53</w:t>
+      </w:r>
+    </w:p>
+    <w:p>
+      <w:pPr>
+        <w:rPr>
+          <w:rFonts w:hint="eastAsia"/>
+          <w:lang w:val="en-US" w:eastAsia="zh-CN"/>
+        </w:rPr>
+      </w:pPr>
+      <w:r>
+        <w:rPr>
+          <w:rFonts w:hint="eastAsia"/>
+          <w:lang w:val="en-US" w:eastAsia="zh-CN"/>
+        </w:rPr>
+        <w:t>比第8个epoch低了(epoch8为5)</w:t>
+      </w:r>
+    </w:p>
+    <w:p>
+      <w:pPr>
+        <w:rPr>
+          <w:rFonts w:hint="eastAsia"/>
+          <w:lang w:val="en-US" w:eastAsia="zh-CN"/>
+        </w:rPr>
+      </w:pPr>
+      <w:r>
+        <w:rPr>
+          <w:rFonts w:hint="eastAsia"/>
+          <w:lang w:val="en-US" w:eastAsia="zh-CN"/>
+        </w:rPr>
+        <w:t>会不会过拟合了，比较valid_loss和valid_BLEU不一样。</w:t>
+      </w:r>
+    </w:p>
+    <w:p>
+      <w:pPr>
+        <w:rPr>
+          <w:rFonts w:hint="eastAsia"/>
+          <w:lang w:val="en-US" w:eastAsia="zh-CN"/>
+        </w:rPr>
+      </w:pPr>
+      <w:r>
+        <w:rPr>
+          <w:rFonts w:hint="eastAsia"/>
+          <w:lang w:val="en-US" w:eastAsia="zh-CN"/>
+        </w:rPr>
+        <w:t>真不好判断是否过拟合了，毕竟批大小、学习率和激活函数都不同。</w:t>
+      </w:r>
+    </w:p>
+    <w:p>
+      <w:pPr>
+        <w:rPr>
+          <w:rFonts w:hint="eastAsia"/>
+          <w:lang w:val="en-US" w:eastAsia="zh-CN"/>
+        </w:rPr>
+      </w:pPr>
+      <w:r>
+        <w:rPr>
+          <w:rFonts w:hint="eastAsia"/>
+          <w:lang w:val="en-US" w:eastAsia="zh-CN"/>
+        </w:rPr>
+        <w:t>这BLEU分数也太低了，valid的BLEU有20多，valid和test之间的gap也太大了。</w:t>
+      </w:r>
+    </w:p>
+    <w:p>
+      <w:pPr>
+        <w:rPr>
+          <w:rFonts w:hint="eastAsia"/>
+          <w:lang w:val="en-US" w:eastAsia="zh-CN"/>
+        </w:rPr>
+      </w:pPr>
+      <w:r>
+        <w:rPr>
+          <w:rFonts w:hint="eastAsia"/>
+          <w:lang w:val="en-US" w:eastAsia="zh-CN"/>
+        </w:rPr>
+        <w:t>不对，valid的BLEU不是自回归，艹，根本不能判断。重练吧。</w:t>
+      </w:r>
+    </w:p>
+    <w:p>
+      <w:pPr>
+        <w:rPr>
+          <w:rFonts w:hint="eastAsia"/>
+          <w:lang w:val="en-US" w:eastAsia="zh-CN"/>
+        </w:rPr>
+      </w:pPr>
+    </w:p>
+    <w:p>
+      <w:pPr>
+        <w:rPr>
+          <w:rFonts w:hint="eastAsia"/>
+          <w:lang w:val="en-US" w:eastAsia="zh-CN"/>
+        </w:rPr>
+      </w:pPr>
+      <w:r>
+        <w:rPr>
+          <w:rFonts w:hint="eastAsia"/>
+          <w:lang w:val="en-US" w:eastAsia="zh-CN"/>
+        </w:rPr>
+        <w:t>3月14日:</w:t>
+      </w:r>
+    </w:p>
+    <w:p>
+      <w:pPr>
+        <w:rPr>
+          <w:rFonts w:hint="eastAsia"/>
+          <w:lang w:val="en-US" w:eastAsia="zh-CN"/>
+        </w:rPr>
+      </w:pPr>
+      <w:r>
+        <w:rPr>
+          <w:rFonts w:hint="eastAsia"/>
+          <w:lang w:val="en-US" w:eastAsia="zh-CN"/>
+        </w:rPr>
+        <w:t>提前backward确实不占用那么多内存了,可以考虑增大一个batch里的tokens数和序列长度。</w:t>
+      </w:r>
+    </w:p>
+    <w:p>
+      <w:pPr>
+        <w:rPr>
+          <w:rFonts w:hint="eastAsia"/>
+          <w:lang w:val="en-US" w:eastAsia="zh-CN"/>
+        </w:rPr>
+      </w:pPr>
+    </w:p>
+    <w:p>
+      <w:pPr>
+        <w:rPr>
+          <w:rFonts w:hint="eastAsia"/>
+          <w:lang w:val="en-US" w:eastAsia="zh-CN"/>
+        </w:rPr>
+      </w:pPr>
+    </w:p>
+    <w:p>
+      <w:pPr>
+        <w:rPr>
+          <w:rFonts w:hint="eastAsia"/>
+          <w:lang w:val="en-US" w:eastAsia="zh-CN"/>
+        </w:rPr>
+      </w:pPr>
+    </w:p>
+    <w:p>
+      <w:pPr>
+        <w:rPr>
+          <w:rFonts w:hint="eastAsia"/>
+          <w:lang w:val="en-US" w:eastAsia="zh-CN"/>
+        </w:rPr>
+      </w:pPr>
+      <w:r>
+        <w:rPr>
+          <w:rFonts w:hint="eastAsia"/>
+          <w:lang w:val="en-US" w:eastAsia="zh-CN"/>
+        </w:rPr>
+        <w:t>3月15日:</w:t>
+      </w:r>
+    </w:p>
+    <w:p>
+      <w:pPr>
+        <w:rPr>
+          <w:rFonts w:hint="eastAsia"/>
+          <w:lang w:val="en-US" w:eastAsia="zh-CN"/>
+        </w:rPr>
+      </w:pPr>
+      <w:r>
+        <w:rPr>
+          <w:rFonts w:hint="eastAsia"/>
+          <w:lang w:val="en-US" w:eastAsia="zh-CN"/>
+        </w:rPr>
+        <w:t>昨天运行了大概十几个小时之后超内存了。今天减少batch_token到1400,截断长度为650。</w:t>
+      </w:r>
+    </w:p>
+    <w:p>
+      <w:pPr>
+        <w:rPr>
+          <w:rFonts w:hint="eastAsia"/>
+          <w:lang w:val="en-US" w:eastAsia="zh-CN"/>
+        </w:rPr>
+      </w:pPr>
+      <w:r>
+        <w:rPr>
+          <w:rFonts w:hint="eastAsia"/>
+          <w:lang w:val="en-US" w:eastAsia="zh-CN"/>
+        </w:rPr>
+        <w:t>进程号为17139</w:t>
+      </w:r>
+    </w:p>
+    <w:p>
+      <w:pPr>
+        <w:rPr>
+          <w:rFonts w:hint="default"/>
+          <w:lang w:val="en-US" w:eastAsia="zh-CN"/>
+        </w:rPr>
+      </w:pPr>
+      <w:r>
+        <w:rPr>
+          <w:rFonts w:hint="eastAsia"/>
+          <w:lang w:val="en-US" w:eastAsia="zh-CN"/>
+        </w:rPr>
+        <w:t>昨天的数据：</w:t>
+      </w:r>
+    </w:p>
+    <w:p>
+      <w:pPr>
+        <w:rPr>
+          <w:rFonts w:hint="eastAsia"/>
+          <w:lang w:val="en-US" w:eastAsia="zh-CN"/>
+        </w:rPr>
+      </w:pPr>
+    </w:p>
+    <w:p>
+      <w:pPr>
+        <w:rPr>
+          <w:rFonts w:hint="default"/>
+          <w:lang w:val="en-US" w:eastAsia="zh-CN"/>
+        </w:rPr>
+      </w:pPr>
+      <w:r>
+        <w:rPr>
+          <w:rFonts w:hint="default"/>
+          <w:lang w:val="en-US" w:eastAsia="zh-CN"/>
+        </w:rPr>
+        <w:drawing>
+          <wp:inline distT="0" distB="0" distL="114300" distR="114300">
+            <wp:extent cx="5273675" cy="3888740"/>
+            <wp:effectExtent l="0" t="0" r="14605" b="12700"/>
+            <wp:docPr id="7" name="图片 7" descr="捕获"/>
+            <wp:cNvGraphicFramePr>
+              <a:graphicFrameLocks xmlns:a="http://schemas.openxmlformats.org/drawingml/2006/main" noChangeAspect="1"/>
+            </wp:cNvGraphicFramePr>
+            <a:graphic xmlns:a="http://schemas.openxmlformats.org/drawingml/2006/main">
+              <a:graphicData uri="http://schemas.openxmlformats.org/drawingml/2006/picture">
+                <pic:pic xmlns:pic="http://schemas.openxmlformats.org/drawingml/2006/picture">
+                  <pic:nvPicPr>
+                    <pic:cNvPr id="7" name="图片 7" descr="捕获"/>
+                    <pic:cNvPicPr>
+                      <a:picLocks noChangeAspect="1"/>
+                    </pic:cNvPicPr>
+                  </pic:nvPicPr>
+                  <pic:blipFill>
+                    <a:blip r:embed="rId9"/>
+                    <a:stretch>
+                      <a:fillRect/>
+                    </a:stretch>
+                  </pic:blipFill>
+                  <pic:spPr>
+                    <a:xfrm>
+                      <a:off x="0" y="0"/>
+                      <a:ext cx="5273675" cy="3888740"/>
+                    </a:xfrm>
+                    <a:prstGeom prst="rect">
+                      <a:avLst/>
+                    </a:prstGeom>
+                  </pic:spPr>
+                </pic:pic>
+              </a:graphicData>
+            </a:graphic>
+          </wp:inline>
+        </w:drawing>
+      </w:r>
+    </w:p>
+    <w:p>
+      <w:pPr>
+        <w:rPr>
+          <w:rFonts w:hint="eastAsia"/>
+          <w:lang w:val="en-US" w:eastAsia="zh-CN"/>
+        </w:rPr>
+      </w:pPr>
+      <w:r>
+        <w:rPr>
+          <w:rFonts w:hint="eastAsia"/>
+          <w:lang w:val="en-US" w:eastAsia="zh-CN"/>
+        </w:rPr>
+        <w:t>可见teacher forcing bleu 和 autoregressive有很大的gap。</w:t>
+      </w:r>
+    </w:p>
+    <w:p>
+      <w:pPr>
+        <w:rPr>
+          <w:rFonts w:hint="eastAsia"/>
+          <w:lang w:val="en-US" w:eastAsia="zh-CN"/>
+        </w:rPr>
+      </w:pPr>
+      <w:r>
+        <w:rPr>
+          <w:rFonts w:hint="eastAsia"/>
+          <w:lang w:val="en-US" w:eastAsia="zh-CN"/>
+        </w:rPr>
+        <w:t>autoregressive采取和预测时完全一致的设置，即自回归预测。</w:t>
+      </w:r>
+    </w:p>
+    <w:p>
+      <w:pPr>
+        <w:rPr>
+          <w:rFonts w:hint="default"/>
+          <w:lang w:val="en-US" w:eastAsia="zh-CN"/>
+        </w:rPr>
+      </w:pPr>
+      <w:r>
+        <w:rPr>
+          <w:rFonts w:hint="eastAsia"/>
+          <w:lang w:val="en-US" w:eastAsia="zh-CN"/>
+        </w:rPr>
+        <w:t>Emmm，忘了把checkpoint给删了，所以现在继承了昨天的训练，不过问题不大，与一次性训练的区别只有：</w:t>
+      </w:r>
+    </w:p>
+    <w:p>
+      <w:pPr>
+        <w:numPr>
+          <w:ilvl w:val="0"/>
+          <w:numId w:val="1"/>
+        </w:numPr>
+        <w:rPr>
+          <w:rFonts w:hint="eastAsia"/>
+          <w:lang w:val="en-US" w:eastAsia="zh-CN"/>
+        </w:rPr>
+      </w:pPr>
+      <w:r>
+        <w:rPr>
+          <w:rFonts w:hint="eastAsia"/>
+          <w:lang w:val="en-US" w:eastAsia="zh-CN"/>
+        </w:rPr>
+        <w:t>epoch1有些数据被多训练了一次（随着epoch的增多，这个影响会越来越小）</w:t>
+      </w:r>
+    </w:p>
+    <w:p>
+      <w:pPr>
+        <w:numPr>
+          <w:ilvl w:val="0"/>
+          <w:numId w:val="1"/>
+        </w:numPr>
+        <w:rPr>
+          <w:rFonts w:hint="default"/>
+          <w:lang w:val="en-US" w:eastAsia="zh-CN"/>
+        </w:rPr>
+      </w:pPr>
+      <w:r>
+        <w:rPr>
+          <w:rFonts w:hint="eastAsia"/>
+          <w:lang w:val="en-US" w:eastAsia="zh-CN"/>
+        </w:rPr>
+        <w:t>Batch_token变小了,截断长度也变小了。（这个也没有影响）</w:t>
+      </w:r>
+    </w:p>
+    <w:p>
+      <w:pPr>
+        <w:widowControl w:val="0"/>
+        <w:numPr>
+          <w:ilvl w:val="0"/>
+          <w:numId w:val="0"/>
+        </w:numPr>
+        <w:jc w:val="both"/>
+        <w:rPr>
+          <w:rFonts w:hint="eastAsia"/>
+          <w:lang w:val="en-US" w:eastAsia="zh-CN"/>
+        </w:rPr>
+      </w:pPr>
+    </w:p>
+    <w:p>
+      <w:pPr>
+        <w:widowControl w:val="0"/>
+        <w:numPr>
+          <w:ilvl w:val="0"/>
+          <w:numId w:val="0"/>
+        </w:numPr>
+        <w:jc w:val="both"/>
+        <w:rPr>
+          <w:rFonts w:hint="default"/>
+          <w:lang w:val="en-US" w:eastAsia="zh-CN"/>
+        </w:rPr>
+      </w:pPr>
+      <w:r>
+        <w:rPr>
+          <w:rFonts w:hint="eastAsia"/>
+          <w:lang w:val="en-US" w:eastAsia="zh-CN"/>
+        </w:rPr>
+        <w:t>3/15</w:t>
+      </w:r>
+    </w:p>
+    <w:p>
+      <w:pPr>
+        <w:widowControl w:val="0"/>
+        <w:numPr>
+          <w:ilvl w:val="0"/>
+          <w:numId w:val="0"/>
+        </w:numPr>
+        <w:jc w:val="both"/>
+        <w:rPr>
+          <w:rFonts w:hint="eastAsia"/>
+          <w:lang w:val="en-US" w:eastAsia="zh-CN"/>
+        </w:rPr>
+      </w:pPr>
+      <w:r>
+        <w:rPr>
+          <w:rFonts w:hint="eastAsia"/>
+          <w:lang w:val="en-US" w:eastAsia="zh-CN"/>
+        </w:rPr>
+        <w:t>第一晚：</w:t>
+      </w:r>
+    </w:p>
+    <w:p>
+      <w:pPr>
+        <w:widowControl w:val="0"/>
+        <w:numPr>
+          <w:ilvl w:val="0"/>
+          <w:numId w:val="0"/>
+        </w:numPr>
+        <w:jc w:val="both"/>
+        <w:rPr>
+          <w:rFonts w:hint="default"/>
+          <w:lang w:val="en-US" w:eastAsia="zh-CN"/>
+        </w:rPr>
+      </w:pPr>
+      <w:r>
+        <w:rPr>
+          <w:rFonts w:hint="default"/>
+          <w:lang w:val="en-US" w:eastAsia="zh-CN"/>
+        </w:rPr>
+        <w:t>| steps 500000|lr 0.00015073317636017444 | s/step  0.10 | loss  6.23 | ppl   510.21</w:t>
+      </w:r>
+    </w:p>
+    <w:p>
+      <w:pPr>
+        <w:widowControl w:val="0"/>
+        <w:numPr>
+          <w:ilvl w:val="0"/>
+          <w:numId w:val="0"/>
+        </w:numPr>
+        <w:jc w:val="both"/>
+        <w:rPr>
+          <w:rFonts w:hint="default"/>
+          <w:lang w:val="en-US" w:eastAsia="zh-CN"/>
+        </w:rPr>
+      </w:pPr>
+      <w:r>
+        <w:rPr>
+          <w:rFonts w:hint="default"/>
+          <w:lang w:val="en-US" w:eastAsia="zh-CN"/>
+        </w:rPr>
+        <w:t>==============================</w:t>
+      </w:r>
+    </w:p>
+    <w:p>
+      <w:pPr>
+        <w:widowControl w:val="0"/>
+        <w:numPr>
+          <w:ilvl w:val="0"/>
+          <w:numId w:val="0"/>
+        </w:numPr>
+        <w:jc w:val="both"/>
+        <w:rPr>
+          <w:rFonts w:hint="default"/>
+          <w:lang w:val="en-US" w:eastAsia="zh-CN"/>
+        </w:rPr>
+      </w:pPr>
+      <w:r>
+        <w:rPr>
+          <w:rFonts w:hint="default"/>
+          <w:lang w:val="en-US" w:eastAsia="zh-CN"/>
+        </w:rPr>
+        <w:t xml:space="preserve"> A strategy of strategy to be- Obama-inction of Obama............ Obama Obama Obama Obama Obama Obama Obama Obama Obama Obama</w:t>
+      </w:r>
+    </w:p>
+    <w:p>
+      <w:pPr>
+        <w:widowControl w:val="0"/>
+        <w:numPr>
+          <w:ilvl w:val="0"/>
+          <w:numId w:val="0"/>
+        </w:numPr>
+        <w:jc w:val="both"/>
+        <w:rPr>
+          <w:rFonts w:hint="default"/>
+          <w:lang w:val="en-US" w:eastAsia="zh-CN"/>
+        </w:rPr>
+      </w:pPr>
+      <w:r>
+        <w:rPr>
+          <w:rFonts w:hint="default"/>
+          <w:lang w:val="en-US" w:eastAsia="zh-CN"/>
+        </w:rPr>
+        <w:t xml:space="preserve"> A Republican strategy to counter the re-election of Obama</w:t>
+      </w:r>
+    </w:p>
+    <w:p>
+      <w:pPr>
+        <w:widowControl w:val="0"/>
+        <w:numPr>
+          <w:ilvl w:val="0"/>
+          <w:numId w:val="0"/>
+        </w:numPr>
+        <w:jc w:val="both"/>
+        <w:rPr>
+          <w:rFonts w:hint="default"/>
+          <w:lang w:val="en-US" w:eastAsia="zh-CN"/>
+        </w:rPr>
+      </w:pPr>
+      <w:r>
+        <w:rPr>
+          <w:rFonts w:hint="default"/>
+          <w:lang w:val="en-US" w:eastAsia="zh-CN"/>
+        </w:rPr>
+        <w:t>valid_loss:5.62950</w:t>
+      </w:r>
+    </w:p>
+    <w:p>
+      <w:pPr>
+        <w:widowControl w:val="0"/>
+        <w:numPr>
+          <w:ilvl w:val="0"/>
+          <w:numId w:val="0"/>
+        </w:numPr>
+        <w:jc w:val="both"/>
+        <w:rPr>
+          <w:rFonts w:hint="default"/>
+          <w:lang w:val="en-US" w:eastAsia="zh-CN"/>
+        </w:rPr>
+      </w:pPr>
+      <w:r>
+        <w:rPr>
+          <w:rFonts w:hint="default"/>
+          <w:lang w:val="en-US" w:eastAsia="zh-CN"/>
+        </w:rPr>
+        <w:t>teacher forcing bleu:10.502298921346664</w:t>
+      </w:r>
+    </w:p>
+    <w:p>
+      <w:pPr>
+        <w:widowControl w:val="0"/>
+        <w:numPr>
+          <w:ilvl w:val="0"/>
+          <w:numId w:val="0"/>
+        </w:numPr>
+        <w:jc w:val="both"/>
+        <w:rPr>
+          <w:rFonts w:hint="default"/>
+          <w:lang w:val="en-US" w:eastAsia="zh-CN"/>
+        </w:rPr>
+      </w:pPr>
+      <w:r>
+        <w:rPr>
+          <w:rFonts w:hint="default"/>
+          <w:lang w:val="en-US" w:eastAsia="zh-CN"/>
+        </w:rPr>
+        <w:t>==============================</w:t>
+      </w:r>
+    </w:p>
+    <w:p>
+      <w:pPr>
+        <w:widowControl w:val="0"/>
+        <w:numPr>
+          <w:ilvl w:val="0"/>
+          <w:numId w:val="0"/>
+        </w:numPr>
+        <w:jc w:val="both"/>
+        <w:rPr>
+          <w:rFonts w:hint="default"/>
+          <w:lang w:val="en-US" w:eastAsia="zh-CN"/>
+        </w:rPr>
+      </w:pPr>
+      <w:r>
+        <w:rPr>
+          <w:rFonts w:hint="default"/>
+          <w:lang w:val="en-US" w:eastAsia="zh-CN"/>
+        </w:rPr>
+        <w:t>autoregressive bleu: 1.3754440773657577</w:t>
+      </w:r>
+    </w:p>
+    <w:p>
+      <w:pPr>
+        <w:widowControl w:val="0"/>
+        <w:numPr>
+          <w:ilvl w:val="0"/>
+          <w:numId w:val="0"/>
+        </w:numPr>
+        <w:jc w:val="both"/>
+        <w:rPr>
+          <w:rFonts w:hint="default"/>
+          <w:lang w:val="en-US" w:eastAsia="zh-CN"/>
+        </w:rPr>
+      </w:pPr>
+      <w:r>
+        <w:rPr>
+          <w:rFonts w:hint="default"/>
+          <w:lang w:val="en-US" w:eastAsia="zh-CN"/>
+        </w:rPr>
+        <w:t>best autoregressive bleu score: 1.3754440773657577</w:t>
+      </w:r>
+    </w:p>
+    <w:p>
+      <w:pPr>
+        <w:widowControl w:val="0"/>
+        <w:numPr>
+          <w:ilvl w:val="0"/>
+          <w:numId w:val="0"/>
+        </w:numPr>
+        <w:jc w:val="both"/>
+        <w:rPr>
+          <w:rFonts w:hint="eastAsia"/>
+          <w:lang w:val="en-US" w:eastAsia="zh-CN"/>
+        </w:rPr>
+      </w:pPr>
+      <w:r>
+        <w:rPr>
+          <w:rFonts w:hint="eastAsia"/>
+          <w:lang w:val="en-US" w:eastAsia="zh-CN"/>
+        </w:rPr>
+        <w:t>3/16</w:t>
+      </w:r>
+    </w:p>
+    <w:p>
+      <w:pPr>
+        <w:widowControl w:val="0"/>
+        <w:numPr>
+          <w:ilvl w:val="0"/>
+          <w:numId w:val="0"/>
+        </w:numPr>
+        <w:jc w:val="both"/>
+        <w:rPr>
+          <w:rFonts w:hint="eastAsia"/>
+          <w:lang w:val="en-US" w:eastAsia="zh-CN"/>
+        </w:rPr>
+      </w:pPr>
+      <w:r>
+        <w:rPr>
+          <w:rFonts w:hint="eastAsia"/>
+          <w:lang w:val="en-US" w:eastAsia="zh-CN"/>
+        </w:rPr>
+        <w:t>第二晚：</w:t>
+      </w:r>
+    </w:p>
+    <w:p>
+      <w:pPr>
+        <w:widowControl w:val="0"/>
+        <w:numPr>
+          <w:ilvl w:val="0"/>
+          <w:numId w:val="0"/>
+        </w:numPr>
+        <w:jc w:val="both"/>
+        <w:rPr>
+          <w:rFonts w:hint="default"/>
+          <w:lang w:val="en-US" w:eastAsia="zh-CN"/>
+        </w:rPr>
+      </w:pPr>
+      <w:r>
+        <w:rPr>
+          <w:rFonts w:hint="default"/>
+          <w:lang w:val="en-US" w:eastAsia="zh-CN"/>
+        </w:rPr>
+        <w:t>| steps 1350000|lr 0.00020937112928702688 | s/step  0.10 | loss  4.73 | ppl   113.67</w:t>
+      </w:r>
+    </w:p>
+    <w:p>
+      <w:pPr>
+        <w:widowControl w:val="0"/>
+        <w:numPr>
+          <w:ilvl w:val="0"/>
+          <w:numId w:val="0"/>
+        </w:numPr>
+        <w:jc w:val="both"/>
+        <w:rPr>
+          <w:rFonts w:hint="default"/>
+          <w:lang w:val="en-US" w:eastAsia="zh-CN"/>
+        </w:rPr>
+      </w:pPr>
+      <w:r>
+        <w:rPr>
+          <w:rFonts w:hint="default"/>
+          <w:lang w:val="en-US" w:eastAsia="zh-CN"/>
+        </w:rPr>
+        <w:t>==============================</w:t>
+      </w:r>
+    </w:p>
+    <w:p>
+      <w:pPr>
+        <w:widowControl w:val="0"/>
+        <w:numPr>
+          <w:ilvl w:val="0"/>
+          <w:numId w:val="0"/>
+        </w:numPr>
+        <w:jc w:val="both"/>
+        <w:rPr>
+          <w:rFonts w:hint="default"/>
+          <w:lang w:val="en-US" w:eastAsia="zh-CN"/>
+        </w:rPr>
+      </w:pPr>
+      <w:r>
+        <w:rPr>
+          <w:rFonts w:hint="default"/>
+          <w:lang w:val="en-US" w:eastAsia="zh-CN"/>
+        </w:rPr>
+        <w:t xml:space="preserve"> A strategy of strategy to make Obama Obama-exction of Obama</w:t>
+      </w:r>
+    </w:p>
+    <w:p>
+      <w:pPr>
+        <w:widowControl w:val="0"/>
+        <w:numPr>
+          <w:ilvl w:val="0"/>
+          <w:numId w:val="0"/>
+        </w:numPr>
+        <w:jc w:val="both"/>
+        <w:rPr>
+          <w:rFonts w:hint="default"/>
+          <w:lang w:val="en-US" w:eastAsia="zh-CN"/>
+        </w:rPr>
+      </w:pPr>
+      <w:r>
+        <w:rPr>
+          <w:rFonts w:hint="default"/>
+          <w:lang w:val="en-US" w:eastAsia="zh-CN"/>
+        </w:rPr>
+        <w:t xml:space="preserve"> A Republican strategy to counter the re-election of Obama</w:t>
+      </w:r>
+    </w:p>
+    <w:p>
+      <w:pPr>
+        <w:widowControl w:val="0"/>
+        <w:numPr>
+          <w:ilvl w:val="0"/>
+          <w:numId w:val="0"/>
+        </w:numPr>
+        <w:jc w:val="both"/>
+        <w:rPr>
+          <w:rFonts w:hint="default"/>
+          <w:lang w:val="en-US" w:eastAsia="zh-CN"/>
+        </w:rPr>
+      </w:pPr>
+      <w:r>
+        <w:rPr>
+          <w:rFonts w:hint="default"/>
+          <w:lang w:val="en-US" w:eastAsia="zh-CN"/>
+        </w:rPr>
+        <w:t>valid_loss:4.21882</w:t>
+      </w:r>
+    </w:p>
+    <w:p>
+      <w:pPr>
+        <w:widowControl w:val="0"/>
+        <w:numPr>
+          <w:ilvl w:val="0"/>
+          <w:numId w:val="0"/>
+        </w:numPr>
+        <w:jc w:val="both"/>
+        <w:rPr>
+          <w:rFonts w:hint="default"/>
+          <w:lang w:val="en-US" w:eastAsia="zh-CN"/>
+        </w:rPr>
+      </w:pPr>
+      <w:r>
+        <w:rPr>
+          <w:rFonts w:hint="default"/>
+          <w:lang w:val="en-US" w:eastAsia="zh-CN"/>
+        </w:rPr>
+        <w:t>teacher forcing bleu:18.535153567790985</w:t>
+      </w:r>
+    </w:p>
+    <w:p>
+      <w:pPr>
+        <w:widowControl w:val="0"/>
+        <w:numPr>
+          <w:ilvl w:val="0"/>
+          <w:numId w:val="0"/>
+        </w:numPr>
+        <w:jc w:val="both"/>
+        <w:rPr>
+          <w:rFonts w:hint="default"/>
+          <w:lang w:val="en-US" w:eastAsia="zh-CN"/>
+        </w:rPr>
+      </w:pPr>
+      <w:r>
+        <w:rPr>
+          <w:rFonts w:hint="default"/>
+          <w:lang w:val="en-US" w:eastAsia="zh-CN"/>
+        </w:rPr>
+        <w:t>==============================</w:t>
+      </w:r>
+    </w:p>
+    <w:p>
+      <w:pPr>
+        <w:widowControl w:val="0"/>
+        <w:numPr>
+          <w:ilvl w:val="0"/>
+          <w:numId w:val="0"/>
+        </w:numPr>
+        <w:jc w:val="both"/>
+        <w:rPr>
+          <w:rFonts w:hint="default"/>
+          <w:lang w:val="en-US" w:eastAsia="zh-CN"/>
+        </w:rPr>
+      </w:pPr>
+      <w:r>
+        <w:rPr>
+          <w:rFonts w:hint="default"/>
+          <w:lang w:val="en-US" w:eastAsia="zh-CN"/>
+        </w:rPr>
+        <w:t>autoregressive bleu: 5.72969986582261</w:t>
+      </w:r>
+    </w:p>
+    <w:p>
+      <w:pPr>
+        <w:widowControl w:val="0"/>
+        <w:numPr>
+          <w:ilvl w:val="0"/>
+          <w:numId w:val="0"/>
+        </w:numPr>
+        <w:jc w:val="both"/>
+        <w:rPr>
+          <w:rFonts w:hint="default"/>
+          <w:lang w:val="en-US" w:eastAsia="zh-CN"/>
+        </w:rPr>
+      </w:pPr>
+      <w:r>
+        <w:rPr>
+          <w:rFonts w:hint="default"/>
+          <w:lang w:val="en-US" w:eastAsia="zh-CN"/>
+        </w:rPr>
+        <w:t>best autoregressive bleu score: 5.72969986582261</w:t>
+      </w:r>
+    </w:p>
+    <w:p>
+      <w:pPr>
+        <w:widowControl w:val="0"/>
+        <w:numPr>
+          <w:ilvl w:val="0"/>
+          <w:numId w:val="0"/>
+        </w:numPr>
+        <w:jc w:val="both"/>
+        <w:rPr>
+          <w:rFonts w:hint="default"/>
+          <w:lang w:val="en-US" w:eastAsia="zh-CN"/>
+        </w:rPr>
+      </w:pPr>
+      <w:r>
+        <w:rPr>
+          <w:rFonts w:hint="default"/>
+          <w:lang w:val="en-US" w:eastAsia="zh-CN"/>
+        </w:rPr>
+        <w:t>save to best_bleu.pt</w:t>
+      </w:r>
+    </w:p>
+    <w:p>
+      <w:pPr>
+        <w:widowControl w:val="0"/>
+        <w:numPr>
+          <w:ilvl w:val="0"/>
+          <w:numId w:val="0"/>
+        </w:numPr>
+        <w:jc w:val="both"/>
+        <w:rPr>
+          <w:rFonts w:hint="default"/>
+          <w:lang w:val="en-US" w:eastAsia="zh-CN"/>
+        </w:rPr>
+      </w:pPr>
+      <w:r>
+        <w:rPr>
+          <w:rFonts w:hint="default"/>
+          <w:lang w:val="en-US" w:eastAsia="zh-CN"/>
+        </w:rPr>
+        <w:t>save to  checkpoint.tar</w:t>
+      </w:r>
+    </w:p>
+    <w:p>
+      <w:pPr>
+        <w:widowControl w:val="0"/>
+        <w:numPr>
+          <w:ilvl w:val="0"/>
+          <w:numId w:val="0"/>
+        </w:numPr>
+        <w:jc w:val="both"/>
+        <w:rPr>
+          <w:rFonts w:hint="default"/>
+          <w:lang w:val="en-US" w:eastAsia="zh-CN"/>
+        </w:rPr>
+      </w:pPr>
+    </w:p>
+    <w:p>
+      <w:pPr>
+        <w:widowControl w:val="0"/>
+        <w:numPr>
+          <w:ilvl w:val="0"/>
+          <w:numId w:val="0"/>
+        </w:numPr>
+        <w:jc w:val="both"/>
+        <w:rPr>
+          <w:rFonts w:hint="eastAsia"/>
+          <w:lang w:val="en-US" w:eastAsia="zh-CN"/>
+        </w:rPr>
+      </w:pPr>
+      <w:r>
+        <w:rPr>
+          <w:rFonts w:hint="eastAsia"/>
+          <w:lang w:val="en-US" w:eastAsia="zh-CN"/>
+        </w:rPr>
+        <w:t xml:space="preserve">Valid </w:t>
+      </w:r>
+      <w:bookmarkStart w:id="0" w:name="_GoBack"/>
+      <w:bookmarkEnd w:id="0"/>
+      <w:r>
+        <w:rPr>
+          <w:rFonts w:hint="eastAsia"/>
+          <w:lang w:val="en-US" w:eastAsia="zh-CN"/>
+        </w:rPr>
+        <w:t>Loss下降得多快，一天下降1.4,之前下降只有0.1</w:t>
+      </w:r>
+    </w:p>
+    <w:p>
+      <w:pPr>
+        <w:widowControl w:val="0"/>
+        <w:numPr>
+          <w:ilvl w:val="0"/>
+          <w:numId w:val="0"/>
+        </w:numPr>
+        <w:jc w:val="both"/>
+        <w:rPr>
+          <w:rFonts w:hint="default"/>
+          <w:lang w:val="en-US" w:eastAsia="zh-CN"/>
+        </w:rPr>
+      </w:pPr>
+      <w:r>
+        <w:rPr>
+          <w:rFonts w:hint="default"/>
+          <w:lang w:val="en-US" w:eastAsia="zh-CN"/>
+        </w:rPr>
+        <w:drawing>
+          <wp:inline distT="0" distB="0" distL="114300" distR="114300">
+            <wp:extent cx="5269865" cy="3775710"/>
+            <wp:effectExtent l="0" t="0" r="3175" b="3810"/>
+            <wp:docPr id="6" name="图片 6" descr="捕获"/>
+            <wp:cNvGraphicFramePr>
+              <a:graphicFrameLocks xmlns:a="http://schemas.openxmlformats.org/drawingml/2006/main" noChangeAspect="1"/>
+            </wp:cNvGraphicFramePr>
+            <a:graphic xmlns:a="http://schemas.openxmlformats.org/drawingml/2006/main">
+              <a:graphicData uri="http://schemas.openxmlformats.org/drawingml/2006/picture">
+                <pic:pic xmlns:pic="http://schemas.openxmlformats.org/drawingml/2006/picture">
+                  <pic:nvPicPr>
+                    <pic:cNvPr id="6" name="图片 6" descr="捕获"/>
+                    <pic:cNvPicPr>
+                      <a:picLocks noChangeAspect="1"/>
+                    </pic:cNvPicPr>
+                  </pic:nvPicPr>
+                  <pic:blipFill>
+                    <a:blip r:embed="rId10"/>
+                    <a:stretch>
+                      <a:fillRect/>
+                    </a:stretch>
+                  </pic:blipFill>
+                  <pic:spPr>
+                    <a:xfrm>
+                      <a:off x="0" y="0"/>
+                      <a:ext cx="5269865" cy="3775710"/>
+                    </a:xfrm>
+                    <a:prstGeom prst="rect">
+                      <a:avLst/>
+                    </a:prstGeom>
+                  </pic:spPr>
+                </pic:pic>
+              </a:graphicData>
+            </a:graphic>
+          </wp:inline>
+        </w:drawing>
+      </w:r>
     </w:p>
     <w:sectPr>
       <w:pgSz w:w="11906" w:h="16838"/>
@@ -902,6 +2082,30 @@
     </w:sectPr>
   </w:body>
 </w:document>
+</file>
+
+<file path=word/numbering.xml><?xml version="1.0" encoding="utf-8"?>
+<w:numbering xmlns:wpc="http://schemas.microsoft.com/office/word/2010/wordprocessingCanvas" xmlns:mc="http://schemas.openxmlformats.org/markup-compatibility/2006" xmlns:o="urn:schemas-microsoft-com:office:office" xmlns:r="http://schemas.openxmlformats.org/officeDocument/2006/relationships" xmlns:m="http://schemas.openxmlformats.org/officeDocument/2006/math" xmlns:v="urn:schemas-microsoft-com:vml" xmlns:wp14="http://schemas.microsoft.com/office/word/2010/wordprocessingDrawing" xmlns:wp="http://schemas.openxmlformats.org/drawingml/2006/wordprocessingDrawing" xmlns:w10="urn:schemas-microsoft-com:office:word" xmlns:w="http://schemas.openxmlformats.org/wordprocessingml/2006/main" xmlns:w14="http://schemas.microsoft.com/office/word/2010/wordml" xmlns:wpg="http://schemas.microsoft.com/office/word/2010/wordprocessingGroup" xmlns:wpi="http://schemas.microsoft.com/office/word/2010/wordprocessingInk" xmlns:wne="http://schemas.microsoft.com/office/word/2006/wordml" xmlns:wps="http://schemas.microsoft.com/office/word/2010/wordprocessingShape" xmlns:wpsCustomData="http://www.wps.cn/officeDocument/2013/wpsCustomData" mc:Ignorable="w14 wp14">
+  <w:abstractNum w:abstractNumId="0">
+    <w:nsid w:val="0B5F8790"/>
+    <w:multiLevelType w:val="singleLevel"/>
+    <w:tmpl w:val="0B5F8790"/>
+    <w:lvl w:ilvl="0" w:tentative="0">
+      <w:start w:val="1"/>
+      <w:numFmt w:val="decimal"/>
+      <w:lvlText w:val="%1."/>
+      <w:lvlJc w:val="left"/>
+      <w:pPr>
+        <w:tabs>
+          <w:tab w:val="left" w:pos="312"/>
+        </w:tabs>
+      </w:pPr>
+    </w:lvl>
+  </w:abstractNum>
+  <w:num w:numId="1">
+    <w:abstractNumId w:val="0"/>
+  </w:num>
+</w:numbering>
 </file>
 
 <file path=word/styles.xml><?xml version="1.0" encoding="utf-8"?>

</xml_diff>

<commit_message>
add gradient accumulation and retrain the model (#2)
</commit_message>
<xml_diff>
--- a/Transformer实验过程.docx
+++ b/Transformer实验过程.docx
@@ -285,16 +285,7 @@
           <w:rFonts w:hint="eastAsia"/>
           <w:lang w:val="en-US" w:eastAsia="zh-CN"/>
         </w:rPr>
-        <w:t>改了很多:换了Tokenizer(之前Sentencepiece的写法有问题,只用2048个句子训练Tokenizer),重写了数据生成(按Token数量生成一批数据,截断了太长的数据),权重绑定,用TransformerLayer重写模型,加了LabelSmooth ,</w:t>
-      </w:r>
-      <w:bookmarkStart w:id="0" w:name="_GoBack"/>
-      <w:bookmarkEnd w:id="0"/>
-      <w:r>
-        <w:rPr>
-          <w:rFonts w:hint="eastAsia"/>
-          <w:lang w:val="en-US" w:eastAsia="zh-CN"/>
-        </w:rPr>
-        <w:t>激活函数换成gelu,</w:t>
+        <w:t>改了很多:换了Tokenizer(之前Sentencepiece的写法有问题,只用2048个句子训练Tokenizer),重写了数据生成(按Token数量生成一批数据,截断了太长的数据),权重绑定,用TransformerLayer重写模型,加了LabelSmooth ,激活函数换成gelu,</w:t>
       </w:r>
     </w:p>
     <w:p>
@@ -866,7 +857,7 @@
     <w:p>
       <w:pPr>
         <w:rPr>
-          <w:rFonts w:hint="default"/>
+          <w:rFonts w:hint="eastAsia"/>
           <w:lang w:val="en-US" w:eastAsia="zh-CN"/>
         </w:rPr>
       </w:pPr>
@@ -881,18 +872,1207 @@
     <w:p>
       <w:pPr>
         <w:rPr>
-          <w:rFonts w:hint="default"/>
-          <w:lang w:val="en-US" w:eastAsia="zh-CN"/>
-        </w:rPr>
-      </w:pPr>
-    </w:p>
-    <w:p>
-      <w:pPr>
-        <w:rPr>
-          <w:rFonts w:hint="default"/>
-          <w:lang w:val="en-US" w:eastAsia="zh-CN"/>
-        </w:rPr>
-      </w:pPr>
+          <w:rFonts w:hint="eastAsia"/>
+          <w:lang w:val="en-US" w:eastAsia="zh-CN"/>
+        </w:rPr>
+      </w:pPr>
+    </w:p>
+    <w:p>
+      <w:pPr>
+        <w:rPr>
+          <w:rFonts w:hint="eastAsia"/>
+          <w:lang w:val="en-US" w:eastAsia="zh-CN"/>
+        </w:rPr>
+      </w:pPr>
+      <w:r>
+        <w:rPr>
+          <w:rFonts w:hint="eastAsia"/>
+          <w:lang w:val="en-US" w:eastAsia="zh-CN"/>
+        </w:rPr>
+        <w:t>3月13日 21:04:</w:t>
+      </w:r>
+    </w:p>
+    <w:p>
+      <w:pPr>
+        <w:rPr>
+          <w:rFonts w:hint="eastAsia"/>
+          <w:lang w:val="en-US" w:eastAsia="zh-CN"/>
+        </w:rPr>
+      </w:pPr>
+      <w:r>
+        <w:rPr>
+          <w:rFonts w:hint="eastAsia"/>
+          <w:lang w:val="en-US" w:eastAsia="zh-CN"/>
+        </w:rPr>
+        <w:t>第十三天晚上</w:t>
+      </w:r>
+    </w:p>
+    <w:p>
+      <w:pPr>
+        <w:rPr>
+          <w:rFonts w:hint="default"/>
+          <w:lang w:val="en-US" w:eastAsia="zh-CN"/>
+        </w:rPr>
+      </w:pPr>
+      <w:r>
+        <w:rPr>
+          <w:rFonts w:hint="eastAsia"/>
+          <w:lang w:val="en-US" w:eastAsia="zh-CN"/>
+        </w:rPr>
+        <w:t>Log.txt显示上次更新是 a day ago,所以训练十个epoch花了12天</w:t>
+      </w:r>
+    </w:p>
+    <w:p>
+      <w:pPr>
+        <w:rPr>
+          <w:rFonts w:hint="eastAsia"/>
+          <w:lang w:val="en-US" w:eastAsia="zh-CN"/>
+        </w:rPr>
+      </w:pPr>
+      <w:r>
+        <w:rPr>
+          <w:rFonts w:hint="eastAsia"/>
+          <w:lang w:val="en-US" w:eastAsia="zh-CN"/>
+        </w:rPr>
+        <w:t>Valid_loss = 4.56293  train_loss=5.14  train_ppl = 171.30</w:t>
+      </w:r>
+    </w:p>
+    <w:p>
+      <w:pPr>
+        <w:rPr>
+          <w:rFonts w:hint="eastAsia"/>
+          <w:lang w:val="en-US" w:eastAsia="zh-CN"/>
+        </w:rPr>
+      </w:pPr>
+    </w:p>
+    <w:p>
+      <w:pPr>
+        <w:rPr>
+          <w:rFonts w:hint="default"/>
+          <w:lang w:val="en-US" w:eastAsia="zh-CN"/>
+        </w:rPr>
+      </w:pPr>
+    </w:p>
+    <w:p>
+      <w:pPr>
+        <w:rPr>
+          <w:rFonts w:hint="default"/>
+          <w:lang w:val="en-US" w:eastAsia="zh-CN"/>
+        </w:rPr>
+      </w:pPr>
+      <w:r>
+        <w:rPr>
+          <w:rFonts w:hint="default"/>
+          <w:lang w:val="en-US" w:eastAsia="zh-CN"/>
+        </w:rPr>
+        <w:drawing>
+          <wp:inline distT="0" distB="0" distL="114300" distR="114300">
+            <wp:extent cx="5268595" cy="4115435"/>
+            <wp:effectExtent l="0" t="0" r="4445" b="14605"/>
+            <wp:docPr id="1" name="图片 1" descr="捕获"/>
+            <wp:cNvGraphicFramePr>
+              <a:graphicFrameLocks xmlns:a="http://schemas.openxmlformats.org/drawingml/2006/main" noChangeAspect="1"/>
+            </wp:cNvGraphicFramePr>
+            <a:graphic xmlns:a="http://schemas.openxmlformats.org/drawingml/2006/main">
+              <a:graphicData uri="http://schemas.openxmlformats.org/drawingml/2006/picture">
+                <pic:pic xmlns:pic="http://schemas.openxmlformats.org/drawingml/2006/picture">
+                  <pic:nvPicPr>
+                    <pic:cNvPr id="1" name="图片 1" descr="捕获"/>
+                    <pic:cNvPicPr>
+                      <a:picLocks noChangeAspect="1"/>
+                    </pic:cNvPicPr>
+                  </pic:nvPicPr>
+                  <pic:blipFill>
+                    <a:blip r:embed="rId7"/>
+                    <a:stretch>
+                      <a:fillRect/>
+                    </a:stretch>
+                  </pic:blipFill>
+                  <pic:spPr>
+                    <a:xfrm>
+                      <a:off x="0" y="0"/>
+                      <a:ext cx="5268595" cy="4115435"/>
+                    </a:xfrm>
+                    <a:prstGeom prst="rect">
+                      <a:avLst/>
+                    </a:prstGeom>
+                  </pic:spPr>
+                </pic:pic>
+              </a:graphicData>
+            </a:graphic>
+          </wp:inline>
+        </w:drawing>
+      </w:r>
+    </w:p>
+    <w:p>
+      <w:pPr>
+        <w:rPr>
+          <w:rFonts w:hint="default"/>
+          <w:lang w:val="en-US" w:eastAsia="zh-CN"/>
+        </w:rPr>
+      </w:pPr>
+      <w:r>
+        <w:rPr>
+          <w:rFonts w:hint="eastAsia"/>
+          <w:lang w:val="en-US" w:eastAsia="zh-CN"/>
+        </w:rPr>
+        <w:t>Train loss更高应该是因为dropout</w:t>
+      </w:r>
+    </w:p>
+    <w:p>
+      <w:pPr>
+        <w:rPr>
+          <w:rFonts w:hint="default"/>
+          <w:lang w:val="en-US" w:eastAsia="zh-CN"/>
+        </w:rPr>
+      </w:pPr>
+    </w:p>
+    <w:p>
+      <w:pPr>
+        <w:rPr>
+          <w:rFonts w:hint="default"/>
+          <w:lang w:val="en-US" w:eastAsia="zh-CN"/>
+        </w:rPr>
+      </w:pPr>
+      <w:r>
+        <w:rPr>
+          <w:rFonts w:hint="default"/>
+          <w:lang w:val="en-US" w:eastAsia="zh-CN"/>
+        </w:rPr>
+        <w:drawing>
+          <wp:inline distT="0" distB="0" distL="114300" distR="114300">
+            <wp:extent cx="5271770" cy="1338580"/>
+            <wp:effectExtent l="0" t="0" r="1270" b="2540"/>
+            <wp:docPr id="5" name="图片 5" descr="捕获"/>
+            <wp:cNvGraphicFramePr>
+              <a:graphicFrameLocks xmlns:a="http://schemas.openxmlformats.org/drawingml/2006/main" noChangeAspect="1"/>
+            </wp:cNvGraphicFramePr>
+            <a:graphic xmlns:a="http://schemas.openxmlformats.org/drawingml/2006/main">
+              <a:graphicData uri="http://schemas.openxmlformats.org/drawingml/2006/picture">
+                <pic:pic xmlns:pic="http://schemas.openxmlformats.org/drawingml/2006/picture">
+                  <pic:nvPicPr>
+                    <pic:cNvPr id="5" name="图片 5" descr="捕获"/>
+                    <pic:cNvPicPr>
+                      <a:picLocks noChangeAspect="1"/>
+                    </pic:cNvPicPr>
+                  </pic:nvPicPr>
+                  <pic:blipFill>
+                    <a:blip r:embed="rId8"/>
+                    <a:stretch>
+                      <a:fillRect/>
+                    </a:stretch>
+                  </pic:blipFill>
+                  <pic:spPr>
+                    <a:xfrm>
+                      <a:off x="0" y="0"/>
+                      <a:ext cx="5271770" cy="1338580"/>
+                    </a:xfrm>
+                    <a:prstGeom prst="rect">
+                      <a:avLst/>
+                    </a:prstGeom>
+                  </pic:spPr>
+                </pic:pic>
+              </a:graphicData>
+            </a:graphic>
+          </wp:inline>
+        </w:drawing>
+      </w:r>
+    </w:p>
+    <w:p>
+      <w:pPr>
+        <w:rPr>
+          <w:rFonts w:hint="eastAsia"/>
+          <w:lang w:val="en-US" w:eastAsia="zh-CN"/>
+        </w:rPr>
+      </w:pPr>
+      <w:r>
+        <w:rPr>
+          <w:rFonts w:hint="eastAsia"/>
+          <w:lang w:val="en-US" w:eastAsia="zh-CN"/>
+        </w:rPr>
+        <w:t>BLEU4可能并非完美,这，我不想吐槽。“the truth is”刚好只占3个Token。</w:t>
+      </w:r>
+    </w:p>
+    <w:p>
+      <w:pPr>
+        <w:rPr>
+          <w:rFonts w:hint="eastAsia"/>
+          <w:lang w:val="en-US" w:eastAsia="zh-CN"/>
+        </w:rPr>
+      </w:pPr>
+    </w:p>
+    <w:p>
+      <w:pPr>
+        <w:rPr>
+          <w:rFonts w:hint="eastAsia"/>
+          <w:lang w:val="en-US" w:eastAsia="zh-CN"/>
+        </w:rPr>
+      </w:pPr>
+      <w:r>
+        <w:rPr>
+          <w:rFonts w:hint="eastAsia"/>
+          <w:lang w:val="en-US" w:eastAsia="zh-CN"/>
+        </w:rPr>
+        <w:t>平均BLEU为3.53</w:t>
+      </w:r>
+    </w:p>
+    <w:p>
+      <w:pPr>
+        <w:rPr>
+          <w:rFonts w:hint="eastAsia"/>
+          <w:lang w:val="en-US" w:eastAsia="zh-CN"/>
+        </w:rPr>
+      </w:pPr>
+      <w:r>
+        <w:rPr>
+          <w:rFonts w:hint="eastAsia"/>
+          <w:lang w:val="en-US" w:eastAsia="zh-CN"/>
+        </w:rPr>
+        <w:t>比第8个epoch低了(epoch8为5)</w:t>
+      </w:r>
+    </w:p>
+    <w:p>
+      <w:pPr>
+        <w:rPr>
+          <w:rFonts w:hint="eastAsia"/>
+          <w:lang w:val="en-US" w:eastAsia="zh-CN"/>
+        </w:rPr>
+      </w:pPr>
+      <w:r>
+        <w:rPr>
+          <w:rFonts w:hint="eastAsia"/>
+          <w:lang w:val="en-US" w:eastAsia="zh-CN"/>
+        </w:rPr>
+        <w:t>会不会过拟合了，比较valid_loss和valid_BLEU不一样。</w:t>
+      </w:r>
+    </w:p>
+    <w:p>
+      <w:pPr>
+        <w:rPr>
+          <w:rFonts w:hint="eastAsia"/>
+          <w:lang w:val="en-US" w:eastAsia="zh-CN"/>
+        </w:rPr>
+      </w:pPr>
+      <w:r>
+        <w:rPr>
+          <w:rFonts w:hint="eastAsia"/>
+          <w:lang w:val="en-US" w:eastAsia="zh-CN"/>
+        </w:rPr>
+        <w:t>真不好判断是否过拟合了，毕竟批大小、学习率和激活函数都不同。</w:t>
+      </w:r>
+    </w:p>
+    <w:p>
+      <w:pPr>
+        <w:rPr>
+          <w:rFonts w:hint="eastAsia"/>
+          <w:lang w:val="en-US" w:eastAsia="zh-CN"/>
+        </w:rPr>
+      </w:pPr>
+      <w:r>
+        <w:rPr>
+          <w:rFonts w:hint="eastAsia"/>
+          <w:lang w:val="en-US" w:eastAsia="zh-CN"/>
+        </w:rPr>
+        <w:t>这BLEU分数也太低了，valid的BLEU有20多，valid和test之间的gap也太大了。</w:t>
+      </w:r>
+    </w:p>
+    <w:p>
+      <w:pPr>
+        <w:rPr>
+          <w:rFonts w:hint="eastAsia"/>
+          <w:lang w:val="en-US" w:eastAsia="zh-CN"/>
+        </w:rPr>
+      </w:pPr>
+      <w:r>
+        <w:rPr>
+          <w:rFonts w:hint="eastAsia"/>
+          <w:lang w:val="en-US" w:eastAsia="zh-CN"/>
+        </w:rPr>
+        <w:t>不对，valid的BLEU不是自回归，艹，根本不能判断。重练吧。</w:t>
+      </w:r>
+    </w:p>
+    <w:p>
+      <w:pPr>
+        <w:rPr>
+          <w:rFonts w:hint="eastAsia"/>
+          <w:lang w:val="en-US" w:eastAsia="zh-CN"/>
+        </w:rPr>
+      </w:pPr>
+    </w:p>
+    <w:p>
+      <w:pPr>
+        <w:rPr>
+          <w:rFonts w:hint="eastAsia"/>
+          <w:lang w:val="en-US" w:eastAsia="zh-CN"/>
+        </w:rPr>
+      </w:pPr>
+      <w:r>
+        <w:rPr>
+          <w:rFonts w:hint="eastAsia"/>
+          <w:lang w:val="en-US" w:eastAsia="zh-CN"/>
+        </w:rPr>
+        <w:t>3月14日:</w:t>
+      </w:r>
+    </w:p>
+    <w:p>
+      <w:pPr>
+        <w:rPr>
+          <w:rFonts w:hint="eastAsia"/>
+          <w:lang w:val="en-US" w:eastAsia="zh-CN"/>
+        </w:rPr>
+      </w:pPr>
+      <w:r>
+        <w:rPr>
+          <w:rFonts w:hint="eastAsia"/>
+          <w:lang w:val="en-US" w:eastAsia="zh-CN"/>
+        </w:rPr>
+        <w:t>提前backward确实不占用那么多内存了,可以考虑增大一个batch里的tokens数和序列长度。</w:t>
+      </w:r>
+    </w:p>
+    <w:p>
+      <w:pPr>
+        <w:rPr>
+          <w:rFonts w:hint="eastAsia"/>
+          <w:lang w:val="en-US" w:eastAsia="zh-CN"/>
+        </w:rPr>
+      </w:pPr>
+    </w:p>
+    <w:p>
+      <w:pPr>
+        <w:rPr>
+          <w:rFonts w:hint="eastAsia"/>
+          <w:lang w:val="en-US" w:eastAsia="zh-CN"/>
+        </w:rPr>
+      </w:pPr>
+    </w:p>
+    <w:p>
+      <w:pPr>
+        <w:rPr>
+          <w:rFonts w:hint="eastAsia"/>
+          <w:lang w:val="en-US" w:eastAsia="zh-CN"/>
+        </w:rPr>
+      </w:pPr>
+    </w:p>
+    <w:p>
+      <w:pPr>
+        <w:rPr>
+          <w:rFonts w:hint="eastAsia"/>
+          <w:lang w:val="en-US" w:eastAsia="zh-CN"/>
+        </w:rPr>
+      </w:pPr>
+      <w:r>
+        <w:rPr>
+          <w:rFonts w:hint="eastAsia"/>
+          <w:lang w:val="en-US" w:eastAsia="zh-CN"/>
+        </w:rPr>
+        <w:t>3月15日:</w:t>
+      </w:r>
+    </w:p>
+    <w:p>
+      <w:pPr>
+        <w:rPr>
+          <w:rFonts w:hint="eastAsia"/>
+          <w:lang w:val="en-US" w:eastAsia="zh-CN"/>
+        </w:rPr>
+      </w:pPr>
+      <w:r>
+        <w:rPr>
+          <w:rFonts w:hint="eastAsia"/>
+          <w:lang w:val="en-US" w:eastAsia="zh-CN"/>
+        </w:rPr>
+        <w:t>昨天运行了大概十几个小时之后超内存了。今天减少batch_token到1400,截断长度为650。</w:t>
+      </w:r>
+    </w:p>
+    <w:p>
+      <w:pPr>
+        <w:rPr>
+          <w:rFonts w:hint="eastAsia"/>
+          <w:lang w:val="en-US" w:eastAsia="zh-CN"/>
+        </w:rPr>
+      </w:pPr>
+      <w:r>
+        <w:rPr>
+          <w:rFonts w:hint="eastAsia"/>
+          <w:lang w:val="en-US" w:eastAsia="zh-CN"/>
+        </w:rPr>
+        <w:t>进程号为17139</w:t>
+      </w:r>
+    </w:p>
+    <w:p>
+      <w:pPr>
+        <w:rPr>
+          <w:rFonts w:hint="default"/>
+          <w:lang w:val="en-US" w:eastAsia="zh-CN"/>
+        </w:rPr>
+      </w:pPr>
+      <w:r>
+        <w:rPr>
+          <w:rFonts w:hint="eastAsia"/>
+          <w:lang w:val="en-US" w:eastAsia="zh-CN"/>
+        </w:rPr>
+        <w:t>昨天的数据：</w:t>
+      </w:r>
+    </w:p>
+    <w:p>
+      <w:pPr>
+        <w:rPr>
+          <w:rFonts w:hint="eastAsia"/>
+          <w:lang w:val="en-US" w:eastAsia="zh-CN"/>
+        </w:rPr>
+      </w:pPr>
+    </w:p>
+    <w:p>
+      <w:pPr>
+        <w:rPr>
+          <w:rFonts w:hint="default"/>
+          <w:lang w:val="en-US" w:eastAsia="zh-CN"/>
+        </w:rPr>
+      </w:pPr>
+      <w:r>
+        <w:rPr>
+          <w:rFonts w:hint="default"/>
+          <w:lang w:val="en-US" w:eastAsia="zh-CN"/>
+        </w:rPr>
+        <w:drawing>
+          <wp:inline distT="0" distB="0" distL="114300" distR="114300">
+            <wp:extent cx="5273675" cy="3888740"/>
+            <wp:effectExtent l="0" t="0" r="14605" b="12700"/>
+            <wp:docPr id="7" name="图片 7" descr="捕获"/>
+            <wp:cNvGraphicFramePr>
+              <a:graphicFrameLocks xmlns:a="http://schemas.openxmlformats.org/drawingml/2006/main" noChangeAspect="1"/>
+            </wp:cNvGraphicFramePr>
+            <a:graphic xmlns:a="http://schemas.openxmlformats.org/drawingml/2006/main">
+              <a:graphicData uri="http://schemas.openxmlformats.org/drawingml/2006/picture">
+                <pic:pic xmlns:pic="http://schemas.openxmlformats.org/drawingml/2006/picture">
+                  <pic:nvPicPr>
+                    <pic:cNvPr id="7" name="图片 7" descr="捕获"/>
+                    <pic:cNvPicPr>
+                      <a:picLocks noChangeAspect="1"/>
+                    </pic:cNvPicPr>
+                  </pic:nvPicPr>
+                  <pic:blipFill>
+                    <a:blip r:embed="rId9"/>
+                    <a:stretch>
+                      <a:fillRect/>
+                    </a:stretch>
+                  </pic:blipFill>
+                  <pic:spPr>
+                    <a:xfrm>
+                      <a:off x="0" y="0"/>
+                      <a:ext cx="5273675" cy="3888740"/>
+                    </a:xfrm>
+                    <a:prstGeom prst="rect">
+                      <a:avLst/>
+                    </a:prstGeom>
+                  </pic:spPr>
+                </pic:pic>
+              </a:graphicData>
+            </a:graphic>
+          </wp:inline>
+        </w:drawing>
+      </w:r>
+    </w:p>
+    <w:p>
+      <w:pPr>
+        <w:rPr>
+          <w:rFonts w:hint="eastAsia"/>
+          <w:lang w:val="en-US" w:eastAsia="zh-CN"/>
+        </w:rPr>
+      </w:pPr>
+      <w:r>
+        <w:rPr>
+          <w:rFonts w:hint="eastAsia"/>
+          <w:lang w:val="en-US" w:eastAsia="zh-CN"/>
+        </w:rPr>
+        <w:t>可见teacher forcing bleu 和 autoregressive有很大的gap。</w:t>
+      </w:r>
+    </w:p>
+    <w:p>
+      <w:pPr>
+        <w:rPr>
+          <w:rFonts w:hint="eastAsia"/>
+          <w:lang w:val="en-US" w:eastAsia="zh-CN"/>
+        </w:rPr>
+      </w:pPr>
+      <w:r>
+        <w:rPr>
+          <w:rFonts w:hint="eastAsia"/>
+          <w:lang w:val="en-US" w:eastAsia="zh-CN"/>
+        </w:rPr>
+        <w:t>autoregressive采取和预测时完全一致的设置，即自回归预测。</w:t>
+      </w:r>
+    </w:p>
+    <w:p>
+      <w:pPr>
+        <w:rPr>
+          <w:rFonts w:hint="default"/>
+          <w:lang w:val="en-US" w:eastAsia="zh-CN"/>
+        </w:rPr>
+      </w:pPr>
+      <w:r>
+        <w:rPr>
+          <w:rFonts w:hint="eastAsia"/>
+          <w:lang w:val="en-US" w:eastAsia="zh-CN"/>
+        </w:rPr>
+        <w:t>Emmm，忘了把checkpoint给删了，所以现在继承了昨天的训练，不过问题不大，与一次性训练的区别只有：</w:t>
+      </w:r>
+    </w:p>
+    <w:p>
+      <w:pPr>
+        <w:numPr>
+          <w:ilvl w:val="0"/>
+          <w:numId w:val="1"/>
+        </w:numPr>
+        <w:rPr>
+          <w:rFonts w:hint="eastAsia"/>
+          <w:lang w:val="en-US" w:eastAsia="zh-CN"/>
+        </w:rPr>
+      </w:pPr>
+      <w:r>
+        <w:rPr>
+          <w:rFonts w:hint="eastAsia"/>
+          <w:lang w:val="en-US" w:eastAsia="zh-CN"/>
+        </w:rPr>
+        <w:t>epoch1有些数据被多训练了一次（随着epoch的增多，这个影响会越来越小）</w:t>
+      </w:r>
+    </w:p>
+    <w:p>
+      <w:pPr>
+        <w:numPr>
+          <w:ilvl w:val="0"/>
+          <w:numId w:val="1"/>
+        </w:numPr>
+        <w:rPr>
+          <w:rFonts w:hint="default"/>
+          <w:lang w:val="en-US" w:eastAsia="zh-CN"/>
+        </w:rPr>
+      </w:pPr>
+      <w:r>
+        <w:rPr>
+          <w:rFonts w:hint="eastAsia"/>
+          <w:lang w:val="en-US" w:eastAsia="zh-CN"/>
+        </w:rPr>
+        <w:t>Batch_token变小了,截断长度也变小了。（这个也没有影响）</w:t>
+      </w:r>
+    </w:p>
+    <w:p>
+      <w:pPr>
+        <w:widowControl w:val="0"/>
+        <w:numPr>
+          <w:ilvl w:val="0"/>
+          <w:numId w:val="0"/>
+        </w:numPr>
+        <w:jc w:val="both"/>
+        <w:rPr>
+          <w:rFonts w:hint="eastAsia"/>
+          <w:lang w:val="en-US" w:eastAsia="zh-CN"/>
+        </w:rPr>
+      </w:pPr>
+    </w:p>
+    <w:p>
+      <w:pPr>
+        <w:widowControl w:val="0"/>
+        <w:numPr>
+          <w:ilvl w:val="0"/>
+          <w:numId w:val="0"/>
+        </w:numPr>
+        <w:jc w:val="both"/>
+        <w:rPr>
+          <w:rFonts w:hint="default"/>
+          <w:lang w:val="en-US" w:eastAsia="zh-CN"/>
+        </w:rPr>
+      </w:pPr>
+      <w:r>
+        <w:rPr>
+          <w:rFonts w:hint="eastAsia"/>
+          <w:lang w:val="en-US" w:eastAsia="zh-CN"/>
+        </w:rPr>
+        <w:t>3/15</w:t>
+      </w:r>
+    </w:p>
+    <w:p>
+      <w:pPr>
+        <w:widowControl w:val="0"/>
+        <w:numPr>
+          <w:ilvl w:val="0"/>
+          <w:numId w:val="0"/>
+        </w:numPr>
+        <w:jc w:val="both"/>
+        <w:rPr>
+          <w:rFonts w:hint="eastAsia"/>
+          <w:lang w:val="en-US" w:eastAsia="zh-CN"/>
+        </w:rPr>
+      </w:pPr>
+      <w:r>
+        <w:rPr>
+          <w:rFonts w:hint="eastAsia"/>
+          <w:lang w:val="en-US" w:eastAsia="zh-CN"/>
+        </w:rPr>
+        <w:t>第一晚：</w:t>
+      </w:r>
+    </w:p>
+    <w:p>
+      <w:pPr>
+        <w:widowControl w:val="0"/>
+        <w:numPr>
+          <w:ilvl w:val="0"/>
+          <w:numId w:val="0"/>
+        </w:numPr>
+        <w:jc w:val="both"/>
+        <w:rPr>
+          <w:rFonts w:hint="default"/>
+          <w:lang w:val="en-US" w:eastAsia="zh-CN"/>
+        </w:rPr>
+      </w:pPr>
+      <w:r>
+        <w:rPr>
+          <w:rFonts w:hint="default"/>
+          <w:lang w:val="en-US" w:eastAsia="zh-CN"/>
+        </w:rPr>
+        <w:t>| steps 500000|lr 0.00015073317636017444 | s/step  0.10 | loss  6.23 | ppl   510.21</w:t>
+      </w:r>
+    </w:p>
+    <w:p>
+      <w:pPr>
+        <w:widowControl w:val="0"/>
+        <w:numPr>
+          <w:ilvl w:val="0"/>
+          <w:numId w:val="0"/>
+        </w:numPr>
+        <w:jc w:val="both"/>
+        <w:rPr>
+          <w:rFonts w:hint="default"/>
+          <w:lang w:val="en-US" w:eastAsia="zh-CN"/>
+        </w:rPr>
+      </w:pPr>
+      <w:r>
+        <w:rPr>
+          <w:rFonts w:hint="default"/>
+          <w:lang w:val="en-US" w:eastAsia="zh-CN"/>
+        </w:rPr>
+        <w:t>==============================</w:t>
+      </w:r>
+    </w:p>
+    <w:p>
+      <w:pPr>
+        <w:widowControl w:val="0"/>
+        <w:numPr>
+          <w:ilvl w:val="0"/>
+          <w:numId w:val="0"/>
+        </w:numPr>
+        <w:jc w:val="both"/>
+        <w:rPr>
+          <w:rFonts w:hint="default"/>
+          <w:lang w:val="en-US" w:eastAsia="zh-CN"/>
+        </w:rPr>
+      </w:pPr>
+      <w:r>
+        <w:rPr>
+          <w:rFonts w:hint="default"/>
+          <w:lang w:val="en-US" w:eastAsia="zh-CN"/>
+        </w:rPr>
+        <w:t xml:space="preserve"> A strategy of strategy to be- Obama-inction of Obama............ Obama Obama Obama Obama Obama Obama Obama Obama Obama Obama</w:t>
+      </w:r>
+    </w:p>
+    <w:p>
+      <w:pPr>
+        <w:widowControl w:val="0"/>
+        <w:numPr>
+          <w:ilvl w:val="0"/>
+          <w:numId w:val="0"/>
+        </w:numPr>
+        <w:jc w:val="both"/>
+        <w:rPr>
+          <w:rFonts w:hint="default"/>
+          <w:lang w:val="en-US" w:eastAsia="zh-CN"/>
+        </w:rPr>
+      </w:pPr>
+      <w:r>
+        <w:rPr>
+          <w:rFonts w:hint="default"/>
+          <w:lang w:val="en-US" w:eastAsia="zh-CN"/>
+        </w:rPr>
+        <w:t xml:space="preserve"> A Republican strategy to counter the re-election of Obama</w:t>
+      </w:r>
+    </w:p>
+    <w:p>
+      <w:pPr>
+        <w:widowControl w:val="0"/>
+        <w:numPr>
+          <w:ilvl w:val="0"/>
+          <w:numId w:val="0"/>
+        </w:numPr>
+        <w:jc w:val="both"/>
+        <w:rPr>
+          <w:rFonts w:hint="default"/>
+          <w:lang w:val="en-US" w:eastAsia="zh-CN"/>
+        </w:rPr>
+      </w:pPr>
+      <w:r>
+        <w:rPr>
+          <w:rFonts w:hint="default"/>
+          <w:lang w:val="en-US" w:eastAsia="zh-CN"/>
+        </w:rPr>
+        <w:t>valid_loss:5.62950</w:t>
+      </w:r>
+    </w:p>
+    <w:p>
+      <w:pPr>
+        <w:widowControl w:val="0"/>
+        <w:numPr>
+          <w:ilvl w:val="0"/>
+          <w:numId w:val="0"/>
+        </w:numPr>
+        <w:jc w:val="both"/>
+        <w:rPr>
+          <w:rFonts w:hint="default"/>
+          <w:lang w:val="en-US" w:eastAsia="zh-CN"/>
+        </w:rPr>
+      </w:pPr>
+      <w:r>
+        <w:rPr>
+          <w:rFonts w:hint="default"/>
+          <w:lang w:val="en-US" w:eastAsia="zh-CN"/>
+        </w:rPr>
+        <w:t>teacher forcing bleu:10.502298921346664</w:t>
+      </w:r>
+    </w:p>
+    <w:p>
+      <w:pPr>
+        <w:widowControl w:val="0"/>
+        <w:numPr>
+          <w:ilvl w:val="0"/>
+          <w:numId w:val="0"/>
+        </w:numPr>
+        <w:jc w:val="both"/>
+        <w:rPr>
+          <w:rFonts w:hint="default"/>
+          <w:lang w:val="en-US" w:eastAsia="zh-CN"/>
+        </w:rPr>
+      </w:pPr>
+      <w:r>
+        <w:rPr>
+          <w:rFonts w:hint="default"/>
+          <w:lang w:val="en-US" w:eastAsia="zh-CN"/>
+        </w:rPr>
+        <w:t>==============================</w:t>
+      </w:r>
+    </w:p>
+    <w:p>
+      <w:pPr>
+        <w:widowControl w:val="0"/>
+        <w:numPr>
+          <w:ilvl w:val="0"/>
+          <w:numId w:val="0"/>
+        </w:numPr>
+        <w:jc w:val="both"/>
+        <w:rPr>
+          <w:rFonts w:hint="default"/>
+          <w:lang w:val="en-US" w:eastAsia="zh-CN"/>
+        </w:rPr>
+      </w:pPr>
+      <w:r>
+        <w:rPr>
+          <w:rFonts w:hint="default"/>
+          <w:lang w:val="en-US" w:eastAsia="zh-CN"/>
+        </w:rPr>
+        <w:t>autoregressive bleu: 1.3754440773657577</w:t>
+      </w:r>
+    </w:p>
+    <w:p>
+      <w:pPr>
+        <w:widowControl w:val="0"/>
+        <w:numPr>
+          <w:ilvl w:val="0"/>
+          <w:numId w:val="0"/>
+        </w:numPr>
+        <w:jc w:val="both"/>
+        <w:rPr>
+          <w:rFonts w:hint="default"/>
+          <w:lang w:val="en-US" w:eastAsia="zh-CN"/>
+        </w:rPr>
+      </w:pPr>
+      <w:r>
+        <w:rPr>
+          <w:rFonts w:hint="default"/>
+          <w:lang w:val="en-US" w:eastAsia="zh-CN"/>
+        </w:rPr>
+        <w:t>best autoregressive bleu score: 1.3754440773657577</w:t>
+      </w:r>
+    </w:p>
+    <w:p>
+      <w:pPr>
+        <w:widowControl w:val="0"/>
+        <w:numPr>
+          <w:ilvl w:val="0"/>
+          <w:numId w:val="0"/>
+        </w:numPr>
+        <w:jc w:val="both"/>
+        <w:rPr>
+          <w:rFonts w:hint="eastAsia"/>
+          <w:lang w:val="en-US" w:eastAsia="zh-CN"/>
+        </w:rPr>
+      </w:pPr>
+      <w:r>
+        <w:rPr>
+          <w:rFonts w:hint="eastAsia"/>
+          <w:lang w:val="en-US" w:eastAsia="zh-CN"/>
+        </w:rPr>
+        <w:t>3/16</w:t>
+      </w:r>
+    </w:p>
+    <w:p>
+      <w:pPr>
+        <w:widowControl w:val="0"/>
+        <w:numPr>
+          <w:ilvl w:val="0"/>
+          <w:numId w:val="0"/>
+        </w:numPr>
+        <w:jc w:val="both"/>
+        <w:rPr>
+          <w:rFonts w:hint="eastAsia"/>
+          <w:lang w:val="en-US" w:eastAsia="zh-CN"/>
+        </w:rPr>
+      </w:pPr>
+      <w:r>
+        <w:rPr>
+          <w:rFonts w:hint="eastAsia"/>
+          <w:lang w:val="en-US" w:eastAsia="zh-CN"/>
+        </w:rPr>
+        <w:t>第二晚：</w:t>
+      </w:r>
+    </w:p>
+    <w:p>
+      <w:pPr>
+        <w:widowControl w:val="0"/>
+        <w:numPr>
+          <w:ilvl w:val="0"/>
+          <w:numId w:val="0"/>
+        </w:numPr>
+        <w:jc w:val="both"/>
+        <w:rPr>
+          <w:rFonts w:hint="default"/>
+          <w:lang w:val="en-US" w:eastAsia="zh-CN"/>
+        </w:rPr>
+      </w:pPr>
+      <w:r>
+        <w:rPr>
+          <w:rFonts w:hint="default"/>
+          <w:lang w:val="en-US" w:eastAsia="zh-CN"/>
+        </w:rPr>
+        <w:t>| steps 1350000|lr 0.00020937112928702688 | s/step  0.10 | loss  4.73 | ppl   113.67</w:t>
+      </w:r>
+    </w:p>
+    <w:p>
+      <w:pPr>
+        <w:widowControl w:val="0"/>
+        <w:numPr>
+          <w:ilvl w:val="0"/>
+          <w:numId w:val="0"/>
+        </w:numPr>
+        <w:jc w:val="both"/>
+        <w:rPr>
+          <w:rFonts w:hint="default"/>
+          <w:lang w:val="en-US" w:eastAsia="zh-CN"/>
+        </w:rPr>
+      </w:pPr>
+      <w:r>
+        <w:rPr>
+          <w:rFonts w:hint="default"/>
+          <w:lang w:val="en-US" w:eastAsia="zh-CN"/>
+        </w:rPr>
+        <w:t>==============================</w:t>
+      </w:r>
+    </w:p>
+    <w:p>
+      <w:pPr>
+        <w:widowControl w:val="0"/>
+        <w:numPr>
+          <w:ilvl w:val="0"/>
+          <w:numId w:val="0"/>
+        </w:numPr>
+        <w:jc w:val="both"/>
+        <w:rPr>
+          <w:rFonts w:hint="default"/>
+          <w:lang w:val="en-US" w:eastAsia="zh-CN"/>
+        </w:rPr>
+      </w:pPr>
+      <w:r>
+        <w:rPr>
+          <w:rFonts w:hint="default"/>
+          <w:lang w:val="en-US" w:eastAsia="zh-CN"/>
+        </w:rPr>
+        <w:t xml:space="preserve"> A strategy of strategy to make Obama Obama-exction of Obama</w:t>
+      </w:r>
+    </w:p>
+    <w:p>
+      <w:pPr>
+        <w:widowControl w:val="0"/>
+        <w:numPr>
+          <w:ilvl w:val="0"/>
+          <w:numId w:val="0"/>
+        </w:numPr>
+        <w:jc w:val="both"/>
+        <w:rPr>
+          <w:rFonts w:hint="default"/>
+          <w:lang w:val="en-US" w:eastAsia="zh-CN"/>
+        </w:rPr>
+      </w:pPr>
+      <w:r>
+        <w:rPr>
+          <w:rFonts w:hint="default"/>
+          <w:lang w:val="en-US" w:eastAsia="zh-CN"/>
+        </w:rPr>
+        <w:t xml:space="preserve"> A Republican strategy to counter the re-election of Obama</w:t>
+      </w:r>
+    </w:p>
+    <w:p>
+      <w:pPr>
+        <w:widowControl w:val="0"/>
+        <w:numPr>
+          <w:ilvl w:val="0"/>
+          <w:numId w:val="0"/>
+        </w:numPr>
+        <w:jc w:val="both"/>
+        <w:rPr>
+          <w:rFonts w:hint="default"/>
+          <w:lang w:val="en-US" w:eastAsia="zh-CN"/>
+        </w:rPr>
+      </w:pPr>
+      <w:r>
+        <w:rPr>
+          <w:rFonts w:hint="default"/>
+          <w:lang w:val="en-US" w:eastAsia="zh-CN"/>
+        </w:rPr>
+        <w:t>valid_loss:4.21882</w:t>
+      </w:r>
+    </w:p>
+    <w:p>
+      <w:pPr>
+        <w:widowControl w:val="0"/>
+        <w:numPr>
+          <w:ilvl w:val="0"/>
+          <w:numId w:val="0"/>
+        </w:numPr>
+        <w:jc w:val="both"/>
+        <w:rPr>
+          <w:rFonts w:hint="default"/>
+          <w:lang w:val="en-US" w:eastAsia="zh-CN"/>
+        </w:rPr>
+      </w:pPr>
+      <w:r>
+        <w:rPr>
+          <w:rFonts w:hint="default"/>
+          <w:lang w:val="en-US" w:eastAsia="zh-CN"/>
+        </w:rPr>
+        <w:t>teacher forcing bleu:18.535153567790985</w:t>
+      </w:r>
+    </w:p>
+    <w:p>
+      <w:pPr>
+        <w:widowControl w:val="0"/>
+        <w:numPr>
+          <w:ilvl w:val="0"/>
+          <w:numId w:val="0"/>
+        </w:numPr>
+        <w:jc w:val="both"/>
+        <w:rPr>
+          <w:rFonts w:hint="default"/>
+          <w:lang w:val="en-US" w:eastAsia="zh-CN"/>
+        </w:rPr>
+      </w:pPr>
+      <w:r>
+        <w:rPr>
+          <w:rFonts w:hint="default"/>
+          <w:lang w:val="en-US" w:eastAsia="zh-CN"/>
+        </w:rPr>
+        <w:t>==============================</w:t>
+      </w:r>
+    </w:p>
+    <w:p>
+      <w:pPr>
+        <w:widowControl w:val="0"/>
+        <w:numPr>
+          <w:ilvl w:val="0"/>
+          <w:numId w:val="0"/>
+        </w:numPr>
+        <w:jc w:val="both"/>
+        <w:rPr>
+          <w:rFonts w:hint="default"/>
+          <w:lang w:val="en-US" w:eastAsia="zh-CN"/>
+        </w:rPr>
+      </w:pPr>
+      <w:r>
+        <w:rPr>
+          <w:rFonts w:hint="default"/>
+          <w:lang w:val="en-US" w:eastAsia="zh-CN"/>
+        </w:rPr>
+        <w:t>autoregressive bleu: 5.72969986582261</w:t>
+      </w:r>
+    </w:p>
+    <w:p>
+      <w:pPr>
+        <w:widowControl w:val="0"/>
+        <w:numPr>
+          <w:ilvl w:val="0"/>
+          <w:numId w:val="0"/>
+        </w:numPr>
+        <w:jc w:val="both"/>
+        <w:rPr>
+          <w:rFonts w:hint="default"/>
+          <w:lang w:val="en-US" w:eastAsia="zh-CN"/>
+        </w:rPr>
+      </w:pPr>
+      <w:r>
+        <w:rPr>
+          <w:rFonts w:hint="default"/>
+          <w:lang w:val="en-US" w:eastAsia="zh-CN"/>
+        </w:rPr>
+        <w:t>best autoregressive bleu score: 5.72969986582261</w:t>
+      </w:r>
+    </w:p>
+    <w:p>
+      <w:pPr>
+        <w:widowControl w:val="0"/>
+        <w:numPr>
+          <w:ilvl w:val="0"/>
+          <w:numId w:val="0"/>
+        </w:numPr>
+        <w:jc w:val="both"/>
+        <w:rPr>
+          <w:rFonts w:hint="default"/>
+          <w:lang w:val="en-US" w:eastAsia="zh-CN"/>
+        </w:rPr>
+      </w:pPr>
+      <w:r>
+        <w:rPr>
+          <w:rFonts w:hint="default"/>
+          <w:lang w:val="en-US" w:eastAsia="zh-CN"/>
+        </w:rPr>
+        <w:t>save to best_bleu.pt</w:t>
+      </w:r>
+    </w:p>
+    <w:p>
+      <w:pPr>
+        <w:widowControl w:val="0"/>
+        <w:numPr>
+          <w:ilvl w:val="0"/>
+          <w:numId w:val="0"/>
+        </w:numPr>
+        <w:jc w:val="both"/>
+        <w:rPr>
+          <w:rFonts w:hint="default"/>
+          <w:lang w:val="en-US" w:eastAsia="zh-CN"/>
+        </w:rPr>
+      </w:pPr>
+      <w:r>
+        <w:rPr>
+          <w:rFonts w:hint="default"/>
+          <w:lang w:val="en-US" w:eastAsia="zh-CN"/>
+        </w:rPr>
+        <w:t>save to  checkpoint.tar</w:t>
+      </w:r>
+    </w:p>
+    <w:p>
+      <w:pPr>
+        <w:widowControl w:val="0"/>
+        <w:numPr>
+          <w:ilvl w:val="0"/>
+          <w:numId w:val="0"/>
+        </w:numPr>
+        <w:jc w:val="both"/>
+        <w:rPr>
+          <w:rFonts w:hint="default"/>
+          <w:lang w:val="en-US" w:eastAsia="zh-CN"/>
+        </w:rPr>
+      </w:pPr>
+    </w:p>
+    <w:p>
+      <w:pPr>
+        <w:widowControl w:val="0"/>
+        <w:numPr>
+          <w:ilvl w:val="0"/>
+          <w:numId w:val="0"/>
+        </w:numPr>
+        <w:jc w:val="both"/>
+        <w:rPr>
+          <w:rFonts w:hint="eastAsia"/>
+          <w:lang w:val="en-US" w:eastAsia="zh-CN"/>
+        </w:rPr>
+      </w:pPr>
+      <w:r>
+        <w:rPr>
+          <w:rFonts w:hint="eastAsia"/>
+          <w:lang w:val="en-US" w:eastAsia="zh-CN"/>
+        </w:rPr>
+        <w:t xml:space="preserve">Valid </w:t>
+      </w:r>
+      <w:bookmarkStart w:id="0" w:name="_GoBack"/>
+      <w:bookmarkEnd w:id="0"/>
+      <w:r>
+        <w:rPr>
+          <w:rFonts w:hint="eastAsia"/>
+          <w:lang w:val="en-US" w:eastAsia="zh-CN"/>
+        </w:rPr>
+        <w:t>Loss下降得多快，一天下降1.4,之前下降只有0.1</w:t>
+      </w:r>
+    </w:p>
+    <w:p>
+      <w:pPr>
+        <w:widowControl w:val="0"/>
+        <w:numPr>
+          <w:ilvl w:val="0"/>
+          <w:numId w:val="0"/>
+        </w:numPr>
+        <w:jc w:val="both"/>
+        <w:rPr>
+          <w:rFonts w:hint="default"/>
+          <w:lang w:val="en-US" w:eastAsia="zh-CN"/>
+        </w:rPr>
+      </w:pPr>
+      <w:r>
+        <w:rPr>
+          <w:rFonts w:hint="default"/>
+          <w:lang w:val="en-US" w:eastAsia="zh-CN"/>
+        </w:rPr>
+        <w:drawing>
+          <wp:inline distT="0" distB="0" distL="114300" distR="114300">
+            <wp:extent cx="5269865" cy="3775710"/>
+            <wp:effectExtent l="0" t="0" r="3175" b="3810"/>
+            <wp:docPr id="6" name="图片 6" descr="捕获"/>
+            <wp:cNvGraphicFramePr>
+              <a:graphicFrameLocks xmlns:a="http://schemas.openxmlformats.org/drawingml/2006/main" noChangeAspect="1"/>
+            </wp:cNvGraphicFramePr>
+            <a:graphic xmlns:a="http://schemas.openxmlformats.org/drawingml/2006/main">
+              <a:graphicData uri="http://schemas.openxmlformats.org/drawingml/2006/picture">
+                <pic:pic xmlns:pic="http://schemas.openxmlformats.org/drawingml/2006/picture">
+                  <pic:nvPicPr>
+                    <pic:cNvPr id="6" name="图片 6" descr="捕获"/>
+                    <pic:cNvPicPr>
+                      <a:picLocks noChangeAspect="1"/>
+                    </pic:cNvPicPr>
+                  </pic:nvPicPr>
+                  <pic:blipFill>
+                    <a:blip r:embed="rId10"/>
+                    <a:stretch>
+                      <a:fillRect/>
+                    </a:stretch>
+                  </pic:blipFill>
+                  <pic:spPr>
+                    <a:xfrm>
+                      <a:off x="0" y="0"/>
+                      <a:ext cx="5269865" cy="3775710"/>
+                    </a:xfrm>
+                    <a:prstGeom prst="rect">
+                      <a:avLst/>
+                    </a:prstGeom>
+                  </pic:spPr>
+                </pic:pic>
+              </a:graphicData>
+            </a:graphic>
+          </wp:inline>
+        </w:drawing>
+      </w:r>
     </w:p>
     <w:sectPr>
       <w:pgSz w:w="11906" w:h="16838"/>
@@ -902,6 +2082,30 @@
     </w:sectPr>
   </w:body>
 </w:document>
+</file>
+
+<file path=word/numbering.xml><?xml version="1.0" encoding="utf-8"?>
+<w:numbering xmlns:wpc="http://schemas.microsoft.com/office/word/2010/wordprocessingCanvas" xmlns:mc="http://schemas.openxmlformats.org/markup-compatibility/2006" xmlns:o="urn:schemas-microsoft-com:office:office" xmlns:r="http://schemas.openxmlformats.org/officeDocument/2006/relationships" xmlns:m="http://schemas.openxmlformats.org/officeDocument/2006/math" xmlns:v="urn:schemas-microsoft-com:vml" xmlns:wp14="http://schemas.microsoft.com/office/word/2010/wordprocessingDrawing" xmlns:wp="http://schemas.openxmlformats.org/drawingml/2006/wordprocessingDrawing" xmlns:w10="urn:schemas-microsoft-com:office:word" xmlns:w="http://schemas.openxmlformats.org/wordprocessingml/2006/main" xmlns:w14="http://schemas.microsoft.com/office/word/2010/wordml" xmlns:wpg="http://schemas.microsoft.com/office/word/2010/wordprocessingGroup" xmlns:wpi="http://schemas.microsoft.com/office/word/2010/wordprocessingInk" xmlns:wne="http://schemas.microsoft.com/office/word/2006/wordml" xmlns:wps="http://schemas.microsoft.com/office/word/2010/wordprocessingShape" xmlns:wpsCustomData="http://www.wps.cn/officeDocument/2013/wpsCustomData" mc:Ignorable="w14 wp14">
+  <w:abstractNum w:abstractNumId="0">
+    <w:nsid w:val="0B5F8790"/>
+    <w:multiLevelType w:val="singleLevel"/>
+    <w:tmpl w:val="0B5F8790"/>
+    <w:lvl w:ilvl="0" w:tentative="0">
+      <w:start w:val="1"/>
+      <w:numFmt w:val="decimal"/>
+      <w:lvlText w:val="%1."/>
+      <w:lvlJc w:val="left"/>
+      <w:pPr>
+        <w:tabs>
+          <w:tab w:val="left" w:pos="312"/>
+        </w:tabs>
+      </w:pPr>
+    </w:lvl>
+  </w:abstractNum>
+  <w:num w:numId="1">
+    <w:abstractNumId w:val="0"/>
+  </w:num>
+</w:numbering>
 </file>
 
 <file path=word/styles.xml><?xml version="1.0" encoding="utf-8"?>

</xml_diff>